<commit_message>
Changes to zombies in effort to tie front end to code
</commit_message>
<xml_diff>
--- a/zombies/Zombies.docx
+++ b/zombies/Zombies.docx
@@ -30927,18 +30927,7 @@
           <w:iCs/>
           <w:color w:val="CFD2DA"/>
         </w:rPr>
-        <w:t>DAp</w:t>
-      </w:r>
-      <w:bookmarkStart w:id="0" w:name="_GoBack"/>
-      <w:bookmarkEnd w:id="0"/>
-      <w:r>
-        <w:rPr>
-          <w:rFonts w:ascii="Helvetica" w:hAnsi="Helvetica" w:cs="Helvetica"/>
-          <w:i/>
-          <w:iCs/>
-          <w:color w:val="CFD2DA"/>
-        </w:rPr>
-        <w:t>p</w:t>
+        <w:t>DApp</w:t>
       </w:r>
       <w:proofErr w:type="spellEnd"/>
       <w:r>
@@ -31106,7 +31095,34 @@
         <w:t>Go ahead and click "Next Chapter" to claim your rewards!</w:t>
       </w:r>
     </w:p>
-    <w:p/>
+    <w:p>
+      <w:bookmarkStart w:id="0" w:name="_GoBack"/>
+      <w:r>
+        <w:t>C</w:t>
+      </w:r>
+      <w:r>
+        <w:t>ryptocurrency</w:t>
+      </w:r>
+      <w:r>
+        <w:t xml:space="preserve"> and</w:t>
+      </w:r>
+      <w:r>
+        <w:t xml:space="preserve"> </w:t>
+      </w:r>
+      <w:r>
+        <w:t>D</w:t>
+      </w:r>
+      <w:r>
+        <w:t xml:space="preserve">ecentralized </w:t>
+      </w:r>
+      <w:r>
+        <w:t>A</w:t>
+      </w:r>
+      <w:r>
+        <w:t>pplications</w:t>
+      </w:r>
+      <w:bookmarkEnd w:id="0"/>
+    </w:p>
     <w:sectPr>
       <w:pgSz w:w="12240" w:h="15840"/>
       <w:pgMar w:top="1440" w:right="1440" w:bottom="1440" w:left="1440" w:header="720" w:footer="720" w:gutter="0"/>

</xml_diff>